<commit_message>
Se agregaron detelles al documento SpecificSoftwareRequirements.docx
</commit_message>
<xml_diff>
--- a/Documentation/SpecificRequirementsSoftware.docx
+++ b/Documentation/SpecificRequirementsSoftware.docx
@@ -318,6 +318,7 @@
           <w:docPartUnique/>
         </w:docPartObj>
       </w:sdtPr>
+      <w:sdtEndPr/>
       <w:sdtContent>
         <w:p>
           <w:pPr>
@@ -1770,14 +1771,18 @@
       </w:pPr>
       <w:bookmarkStart w:id="3" w:name="_Toc5564050"/>
       <w:r>
+        <w:rPr>
+          <w:lang w:val="en-US"/>
+        </w:rPr>
         <w:t xml:space="preserve">1.1 </w:t>
       </w:r>
-      <w:proofErr w:type="spellStart"/>
-      <w:r>
+      <w:r>
+        <w:rPr>
+          <w:lang w:val="en-US"/>
+        </w:rPr>
         <w:t>Purpose</w:t>
       </w:r>
       <w:bookmarkEnd w:id="3"/>
-      <w:proofErr w:type="spellEnd"/>
     </w:p>
     <w:p>
       <w:pPr>
@@ -1799,19 +1804,23 @@
         <w:pStyle w:val="Ttulo2"/>
         <w:jc w:val="both"/>
         <w:rPr>
-          <w:lang w:val="es-MX"/>
+          <w:lang w:val="en-US"/>
         </w:rPr>
       </w:pPr>
       <w:bookmarkStart w:id="4" w:name="_Toc5564051"/>
       <w:r>
+        <w:rPr>
+          <w:lang w:val="en-US"/>
+        </w:rPr>
         <w:t xml:space="preserve">1.2 </w:t>
       </w:r>
-      <w:proofErr w:type="spellStart"/>
-      <w:r>
+      <w:r>
+        <w:rPr>
+          <w:lang w:val="en-US"/>
+        </w:rPr>
         <w:t>Scope</w:t>
       </w:r>
       <w:bookmarkEnd w:id="4"/>
-      <w:proofErr w:type="spellEnd"/>
     </w:p>
     <w:p>
       <w:pPr>
@@ -1937,30 +1946,14 @@
         <w:rPr>
           <w:lang w:val="en-US"/>
         </w:rPr>
-        <w:t>PF</w:t>
-      </w:r>
-      <w:r>
-        <w:rPr>
-          <w:lang w:val="en-US"/>
-        </w:rPr>
-        <w:t xml:space="preserve">: </w:t>
-      </w:r>
-      <w:proofErr w:type="spellStart"/>
-      <w:r>
-        <w:t>Product</w:t>
-      </w:r>
-      <w:proofErr w:type="spellEnd"/>
-      <w:r>
-        <w:t xml:space="preserve"> </w:t>
-      </w:r>
-      <w:proofErr w:type="spellStart"/>
-      <w:r>
-        <w:t>function</w:t>
-      </w:r>
-      <w:r>
-        <w:t>s</w:t>
-      </w:r>
-      <w:proofErr w:type="spellEnd"/>
+        <w:t xml:space="preserve">PF: </w:t>
+      </w:r>
+      <w:r>
+        <w:rPr>
+          <w:lang w:val="en-US"/>
+        </w:rPr>
+        <w:t>Product functions</w:t>
+      </w:r>
     </w:p>
     <w:p>
       <w:pPr>
@@ -2433,20 +2426,24 @@
       <w:pPr>
         <w:pStyle w:val="Ttulo1"/>
         <w:jc w:val="both"/>
+        <w:rPr>
+          <w:lang w:val="en-US"/>
+        </w:rPr>
       </w:pPr>
       <w:bookmarkStart w:id="8" w:name="_Toc5564055"/>
       <w:r>
+        <w:rPr>
+          <w:lang w:val="en-US"/>
+        </w:rPr>
         <w:t xml:space="preserve">2. </w:t>
       </w:r>
       <w:r>
-        <w:t xml:space="preserve">Global </w:t>
-      </w:r>
-      <w:proofErr w:type="spellStart"/>
-      <w:r>
-        <w:t>description</w:t>
+        <w:rPr>
+          <w:lang w:val="en-US"/>
+        </w:rPr>
+        <w:t>Global description</w:t>
       </w:r>
       <w:bookmarkEnd w:id="8"/>
-      <w:proofErr w:type="spellEnd"/>
     </w:p>
     <w:p>
       <w:pPr>
@@ -2468,29 +2465,24 @@
         <w:jc w:val="both"/>
         <w:rPr>
           <w:highlight w:val="white"/>
+          <w:lang w:val="en-US"/>
         </w:rPr>
       </w:pPr>
       <w:bookmarkStart w:id="9" w:name="_Toc5564056"/>
       <w:r>
         <w:rPr>
           <w:highlight w:val="white"/>
+          <w:lang w:val="en-US"/>
         </w:rPr>
         <w:t xml:space="preserve">2.1 </w:t>
       </w:r>
-      <w:proofErr w:type="spellStart"/>
-      <w:r>
-        <w:t>Product</w:t>
-      </w:r>
-      <w:proofErr w:type="spellEnd"/>
-      <w:r>
-        <w:t xml:space="preserve"> </w:t>
-      </w:r>
-      <w:proofErr w:type="spellStart"/>
-      <w:r>
-        <w:t>perspective</w:t>
+      <w:r>
+        <w:rPr>
+          <w:lang w:val="en-US"/>
+        </w:rPr>
+        <w:t>Product perspective</w:t>
       </w:r>
       <w:bookmarkEnd w:id="9"/>
-      <w:proofErr w:type="spellEnd"/>
     </w:p>
     <w:p>
       <w:pPr>
@@ -2602,15 +2594,11 @@
               <w:jc w:val="both"/>
               <w:rPr>
                 <w:b/>
-                <w:sz w:val="20"/>
-                <w:szCs w:val="20"/>
               </w:rPr>
             </w:pPr>
             <w:r>
               <w:rPr>
                 <w:b/>
-                <w:sz w:val="20"/>
-                <w:szCs w:val="20"/>
               </w:rPr>
               <w:t>ID</w:t>
             </w:r>
@@ -2641,15 +2629,11 @@
               <w:jc w:val="both"/>
               <w:rPr>
                 <w:b/>
-                <w:sz w:val="20"/>
-                <w:szCs w:val="20"/>
               </w:rPr>
             </w:pPr>
             <w:r>
               <w:rPr>
                 <w:b/>
-                <w:sz w:val="20"/>
-                <w:szCs w:val="20"/>
               </w:rPr>
               <w:t>Nombre</w:t>
             </w:r>
@@ -2680,15 +2664,11 @@
               <w:jc w:val="both"/>
               <w:rPr>
                 <w:b/>
-                <w:sz w:val="20"/>
-                <w:szCs w:val="20"/>
               </w:rPr>
             </w:pPr>
             <w:r>
               <w:rPr>
                 <w:b/>
-                <w:sz w:val="20"/>
-                <w:szCs w:val="20"/>
               </w:rPr>
               <w:t>Descripción</w:t>
             </w:r>
@@ -2754,24 +2734,9 @@
               </w:pBdr>
               <w:spacing w:line="240" w:lineRule="auto"/>
               <w:jc w:val="both"/>
-              <w:rPr>
-                <w:sz w:val="20"/>
-                <w:szCs w:val="20"/>
-              </w:rPr>
             </w:pPr>
             <w:r>
-              <w:rPr>
-                <w:sz w:val="20"/>
-                <w:szCs w:val="20"/>
-              </w:rPr>
-              <w:t>Compiler</w:t>
-            </w:r>
-            <w:r>
-              <w:rPr>
-                <w:sz w:val="20"/>
-                <w:szCs w:val="20"/>
-              </w:rPr>
-              <w:t>.py</w:t>
+              <w:t>Compiler.py</w:t>
             </w:r>
           </w:p>
         </w:tc>
@@ -2798,23 +2763,11 @@
               </w:pBdr>
               <w:spacing w:line="240" w:lineRule="auto"/>
               <w:jc w:val="both"/>
-              <w:rPr>
-                <w:sz w:val="20"/>
-                <w:szCs w:val="20"/>
-              </w:rPr>
             </w:pPr>
             <w:r>
-              <w:rPr>
-                <w:sz w:val="20"/>
-                <w:szCs w:val="20"/>
-              </w:rPr>
               <w:t>El subsistema</w:t>
             </w:r>
             <w:r>
-              <w:rPr>
-                <w:sz w:val="20"/>
-                <w:szCs w:val="20"/>
-              </w:rPr>
               <w:t xml:space="preserve"> …</w:t>
             </w:r>
           </w:p>
@@ -2840,13 +2793,7 @@
               <w:rPr>
                 <w:lang w:val="en-US"/>
               </w:rPr>
-              <w:t>PF_</w:t>
-            </w:r>
-            <w:r>
-              <w:rPr>
-                <w:lang w:val="en-US"/>
-              </w:rPr>
-              <w:t>1</w:t>
+              <w:t>PF_1</w:t>
             </w:r>
           </w:p>
         </w:tc>
@@ -2873,24 +2820,9 @@
               </w:pBdr>
               <w:spacing w:line="240" w:lineRule="auto"/>
               <w:jc w:val="both"/>
-              <w:rPr>
-                <w:sz w:val="20"/>
-                <w:szCs w:val="20"/>
-              </w:rPr>
             </w:pPr>
             <w:r>
-              <w:rPr>
-                <w:sz w:val="20"/>
-                <w:szCs w:val="20"/>
-              </w:rPr>
-              <w:t>file_clean</w:t>
-            </w:r>
-            <w:r>
-              <w:rPr>
-                <w:sz w:val="20"/>
-                <w:szCs w:val="20"/>
-              </w:rPr>
-              <w:t>.py</w:t>
+              <w:t>file_clean.py</w:t>
             </w:r>
           </w:p>
         </w:tc>
@@ -2910,10 +2842,6 @@
               <w:jc w:val="both"/>
             </w:pPr>
             <w:r>
-              <w:rPr>
-                <w:sz w:val="20"/>
-                <w:szCs w:val="20"/>
-              </w:rPr>
               <w:t>El subsistema …</w:t>
             </w:r>
           </w:p>
@@ -2939,13 +2867,7 @@
               <w:rPr>
                 <w:lang w:val="en-US"/>
               </w:rPr>
-              <w:t>PF_</w:t>
-            </w:r>
-            <w:r>
-              <w:rPr>
-                <w:lang w:val="en-US"/>
-              </w:rPr>
-              <w:t>2</w:t>
+              <w:t>PF_2</w:t>
             </w:r>
           </w:p>
         </w:tc>
@@ -2972,24 +2894,9 @@
               </w:pBdr>
               <w:spacing w:line="240" w:lineRule="auto"/>
               <w:jc w:val="both"/>
-              <w:rPr>
-                <w:sz w:val="20"/>
-                <w:szCs w:val="20"/>
-              </w:rPr>
             </w:pPr>
             <w:r>
-              <w:rPr>
-                <w:sz w:val="20"/>
-                <w:szCs w:val="20"/>
-              </w:rPr>
-              <w:t>lexer_module</w:t>
-            </w:r>
-            <w:r>
-              <w:rPr>
-                <w:sz w:val="20"/>
-                <w:szCs w:val="20"/>
-              </w:rPr>
-              <w:t>.py</w:t>
+              <w:t>lexer_module.py</w:t>
             </w:r>
           </w:p>
         </w:tc>
@@ -3007,13 +2914,43 @@
           <w:p>
             <w:pPr>
               <w:jc w:val="both"/>
+              <w:rPr>
+                <w:lang w:val="en-US"/>
+              </w:rPr>
             </w:pPr>
             <w:r>
               <w:rPr>
-                <w:sz w:val="20"/>
-                <w:szCs w:val="20"/>
-              </w:rPr>
-              <w:t>El subsistema …</w:t>
+                <w:color w:val="111111"/>
+                <w:shd w:val="clear" w:color="auto" w:fill="FDFDFD"/>
+                <w:lang w:val="en-US"/>
+              </w:rPr>
+              <w:t xml:space="preserve">The </w:t>
+            </w:r>
+            <w:proofErr w:type="spellStart"/>
+            <w:r>
+              <w:rPr>
+                <w:color w:val="111111"/>
+                <w:shd w:val="clear" w:color="auto" w:fill="FDFDFD"/>
+                <w:lang w:val="en-US"/>
+              </w:rPr>
+              <w:t>lexer</w:t>
+            </w:r>
+            <w:proofErr w:type="spellEnd"/>
+            <w:r>
+              <w:rPr>
+                <w:color w:val="111111"/>
+                <w:shd w:val="clear" w:color="auto" w:fill="FDFDFD"/>
+                <w:lang w:val="en-US"/>
+              </w:rPr>
+              <w:t xml:space="preserve"> (also called the scanner or tokenizer) is the phase of the compiler that breaks up a string (the source code) into a list of tokens. A token is the smallest unit the parser can understand</w:t>
+            </w:r>
+            <w:r>
+              <w:rPr>
+                <w:color w:val="111111"/>
+                <w:shd w:val="clear" w:color="auto" w:fill="FDFDFD"/>
+                <w:lang w:val="en-US"/>
+              </w:rPr>
+              <w:t>.</w:t>
             </w:r>
           </w:p>
         </w:tc>
@@ -3038,13 +2975,7 @@
               <w:rPr>
                 <w:lang w:val="en-US"/>
               </w:rPr>
-              <w:t>PF_</w:t>
-            </w:r>
-            <w:r>
-              <w:rPr>
-                <w:lang w:val="en-US"/>
-              </w:rPr>
-              <w:t>3</w:t>
+              <w:t>PF_3</w:t>
             </w:r>
           </w:p>
         </w:tc>
@@ -3071,24 +3002,9 @@
               </w:pBdr>
               <w:spacing w:line="240" w:lineRule="auto"/>
               <w:jc w:val="both"/>
-              <w:rPr>
-                <w:sz w:val="20"/>
-                <w:szCs w:val="20"/>
-              </w:rPr>
             </w:pPr>
             <w:r>
-              <w:rPr>
-                <w:sz w:val="20"/>
-                <w:szCs w:val="20"/>
-              </w:rPr>
-              <w:t>parser_module</w:t>
-            </w:r>
-            <w:r>
-              <w:rPr>
-                <w:sz w:val="20"/>
-                <w:szCs w:val="20"/>
-              </w:rPr>
-              <w:t>.py</w:t>
+              <w:t>parser_module.py</w:t>
             </w:r>
           </w:p>
         </w:tc>
@@ -3106,13 +3022,26 @@
           <w:p>
             <w:pPr>
               <w:jc w:val="both"/>
+              <w:rPr>
+                <w:lang w:val="en-US"/>
+              </w:rPr>
             </w:pPr>
             <w:r>
               <w:rPr>
-                <w:sz w:val="20"/>
-                <w:szCs w:val="20"/>
-              </w:rPr>
-              <w:t>El subsistema …</w:t>
+                <w:color w:val="111111"/>
+                <w:shd w:val="clear" w:color="auto" w:fill="FDFDFD"/>
+                <w:lang w:val="en-US"/>
+              </w:rPr>
+              <w:t xml:space="preserve">The next step is transforming our list of tokens into an abstract syntax tree. An AST is one way to represent the structure of a program. In most programming languages, language constructs like conditionals and function declarations are made up of simpler constructs, like variables and constants. ASTs capture this relationship; the root of the AST will be the entire program, and each node will have </w:t>
+            </w:r>
+            <w:r>
+              <w:rPr>
+                <w:color w:val="111111"/>
+                <w:shd w:val="clear" w:color="auto" w:fill="FDFDFD"/>
+                <w:lang w:val="en-US"/>
+              </w:rPr>
+              <w:lastRenderedPageBreak/>
+              <w:t>children representing its constituent parts.</w:t>
             </w:r>
           </w:p>
         </w:tc>
@@ -3137,13 +3066,8 @@
               <w:rPr>
                 <w:lang w:val="en-US"/>
               </w:rPr>
-              <w:t>PF_</w:t>
-            </w:r>
-            <w:r>
-              <w:rPr>
-                <w:lang w:val="en-US"/>
-              </w:rPr>
-              <w:t>4</w:t>
+              <w:lastRenderedPageBreak/>
+              <w:t>PF_4</w:t>
             </w:r>
           </w:p>
         </w:tc>
@@ -3163,24 +3087,9 @@
               <w:widowControl w:val="0"/>
               <w:spacing w:line="240" w:lineRule="auto"/>
               <w:jc w:val="both"/>
-              <w:rPr>
-                <w:sz w:val="20"/>
-                <w:szCs w:val="20"/>
-              </w:rPr>
             </w:pPr>
             <w:r>
-              <w:rPr>
-                <w:sz w:val="20"/>
-                <w:szCs w:val="20"/>
-              </w:rPr>
-              <w:t>linker_module</w:t>
-            </w:r>
-            <w:r>
-              <w:rPr>
-                <w:sz w:val="20"/>
-                <w:szCs w:val="20"/>
-              </w:rPr>
-              <w:t>.py</w:t>
+              <w:t>linker_module.py</w:t>
             </w:r>
           </w:p>
         </w:tc>
@@ -3198,13 +3107,15 @@
           <w:p>
             <w:pPr>
               <w:jc w:val="both"/>
+              <w:rPr>
+                <w:lang w:val="en-US"/>
+              </w:rPr>
             </w:pPr>
             <w:r>
               <w:rPr>
-                <w:sz w:val="20"/>
-                <w:szCs w:val="20"/>
-              </w:rPr>
-              <w:t>El subsistema …</w:t>
+                <w:lang w:val="en-US"/>
+              </w:rPr>
+              <w:t>The load or linker editor will resolve calls to routines, including them from other library objects if necessary, and obtain absolute addresses, so that the absolute machine code executable will be available.</w:t>
             </w:r>
           </w:p>
         </w:tc>
@@ -3229,13 +3140,7 @@
               <w:rPr>
                 <w:lang w:val="en-US"/>
               </w:rPr>
-              <w:t>PF_</w:t>
-            </w:r>
-            <w:r>
-              <w:rPr>
-                <w:lang w:val="en-US"/>
-              </w:rPr>
-              <w:t>5</w:t>
+              <w:t>PF_5</w:t>
             </w:r>
           </w:p>
         </w:tc>
@@ -3262,24 +3167,9 @@
               </w:pBdr>
               <w:spacing w:line="240" w:lineRule="auto"/>
               <w:jc w:val="both"/>
-              <w:rPr>
-                <w:sz w:val="20"/>
-                <w:szCs w:val="20"/>
-              </w:rPr>
             </w:pPr>
             <w:r>
-              <w:rPr>
-                <w:sz w:val="20"/>
-                <w:szCs w:val="20"/>
-              </w:rPr>
-              <w:t>code_generator</w:t>
-            </w:r>
-            <w:r>
-              <w:rPr>
-                <w:sz w:val="20"/>
-                <w:szCs w:val="20"/>
-              </w:rPr>
-              <w:t>.py</w:t>
+              <w:t>code_generator.py</w:t>
             </w:r>
           </w:p>
         </w:tc>
@@ -3297,13 +3187,15 @@
           <w:p>
             <w:pPr>
               <w:jc w:val="both"/>
+              <w:rPr>
+                <w:lang w:val="en-US"/>
+              </w:rPr>
             </w:pPr>
             <w:r>
               <w:rPr>
-                <w:sz w:val="20"/>
-                <w:szCs w:val="20"/>
-              </w:rPr>
-              <w:t>El subsistema …</w:t>
+                <w:lang w:val="en-US"/>
+              </w:rPr>
+              <w:t>In this final phase the object code, usually relocatable or assembler machine code, is finally generated. Relative memory positions or registers are then selected for the variables and each statement of the intermediate code is translated into a sequence of instructions that execute the task</w:t>
             </w:r>
           </w:p>
         </w:tc>
@@ -3322,7 +3214,6 @@
         <w:rPr>
           <w:highlight w:val="white"/>
         </w:rPr>
-        <w:lastRenderedPageBreak/>
         <w:t xml:space="preserve">2.3 </w:t>
       </w:r>
       <w:proofErr w:type="spellStart"/>
@@ -3467,52 +3358,22 @@
         <w:pStyle w:val="Ttulo2"/>
         <w:jc w:val="both"/>
         <w:rPr>
-          <w:lang w:val="es-MX"/>
-        </w:rPr>
-      </w:pPr>
-      <w:r>
-        <w:rPr>
-          <w:lang w:val="es-MX"/>
+          <w:lang w:val="en-US"/>
+        </w:rPr>
+      </w:pPr>
+      <w:r>
+        <w:rPr>
+          <w:lang w:val="en-US"/>
         </w:rPr>
         <w:t xml:space="preserve">2.6 </w:t>
       </w:r>
-      <w:proofErr w:type="spellStart"/>
-      <w:r>
-        <w:rPr>
-          <w:lang w:val="es-MX"/>
-        </w:rPr>
-        <w:t>Prorate</w:t>
-      </w:r>
-      <w:proofErr w:type="spellEnd"/>
-      <w:r>
-        <w:rPr>
-          <w:lang w:val="es-MX"/>
-        </w:rPr>
-        <w:t xml:space="preserve"> </w:t>
-      </w:r>
-      <w:proofErr w:type="spellStart"/>
-      <w:r>
-        <w:rPr>
-          <w:lang w:val="es-MX"/>
-        </w:rPr>
-        <w:t>the</w:t>
-      </w:r>
-      <w:proofErr w:type="spellEnd"/>
-      <w:r>
-        <w:rPr>
-          <w:lang w:val="es-MX"/>
-        </w:rPr>
-        <w:t xml:space="preserve"> </w:t>
-      </w:r>
-      <w:proofErr w:type="spellStart"/>
-      <w:r>
-        <w:rPr>
-          <w:lang w:val="es-MX"/>
-        </w:rPr>
-        <w:t>requirements</w:t>
+      <w:r>
+        <w:rPr>
+          <w:lang w:val="en-US"/>
+        </w:rPr>
+        <w:t>Prorate the requirements</w:t>
       </w:r>
       <w:bookmarkEnd w:id="14"/>
-      <w:proofErr w:type="spellEnd"/>
     </w:p>
     <w:p>
       <w:pPr>
@@ -3577,6 +3438,7 @@
         <w:rPr>
           <w:lang w:val="en-US"/>
         </w:rPr>
+        <w:lastRenderedPageBreak/>
         <w:t xml:space="preserve">3. </w:t>
       </w:r>
       <w:r>
@@ -3896,8 +3758,6 @@
             </w:tcMar>
           </w:tcPr>
           <w:p>
-            <w:bookmarkStart w:id="17" w:name="_GoBack"/>
-            <w:bookmarkEnd w:id="17"/>
             <w:r>
               <w:rPr>
                 <w:lang w:val="en-US"/>
@@ -4337,6 +4197,8 @@
             </w:r>
           </w:p>
         </w:tc>
+        <w:bookmarkStart w:id="17" w:name="_GoBack"/>
+        <w:bookmarkEnd w:id="17"/>
       </w:tr>
       <w:tr>
         <w:tc>
@@ -4498,7 +4360,6 @@
               <w:rPr>
                 <w:lang w:val="en-US"/>
               </w:rPr>
-              <w:lastRenderedPageBreak/>
               <w:t>FR_</w:t>
             </w:r>
           </w:p>
@@ -5218,6 +5079,7 @@
               <w:spacing w:line="240" w:lineRule="auto"/>
             </w:pPr>
             <w:r>
+              <w:lastRenderedPageBreak/>
               <w:t>BUSTAMANTE HERNANDEZ LUIS FERNANDO</w:t>
             </w:r>
           </w:p>
@@ -7678,6 +7540,7 @@
   <w:style w:type="character" w:default="1" w:styleId="Fuentedeprrafopredeter">
     <w:name w:val="Default Paragraph Font"/>
     <w:uiPriority w:val="1"/>
+    <w:semiHidden/>
     <w:unhideWhenUsed/>
   </w:style>
   <w:style w:type="table" w:default="1" w:styleId="Tablanormal">
@@ -7914,6 +7777,17 @@
       <w:spacing w:after="100"/>
       <w:ind w:left="220"/>
     </w:pPr>
+  </w:style>
+  <w:style w:type="character" w:styleId="nfasis">
+    <w:name w:val="Emphasis"/>
+    <w:basedOn w:val="Fuentedeprrafopredeter"/>
+    <w:uiPriority w:val="20"/>
+    <w:qFormat/>
+    <w:rsid w:val="007373B9"/>
+    <w:rPr>
+      <w:i/>
+      <w:iCs/>
+    </w:rPr>
   </w:style>
 </w:styles>
 </file>

</xml_diff>

<commit_message>
Se agregaaron detalles a la docuentación
</commit_message>
<xml_diff>
--- a/Documentation/SpecificRequirementsSoftware.docx
+++ b/Documentation/SpecificRequirementsSoftware.docx
@@ -2027,12 +2027,20 @@
                 <w:b/>
               </w:rPr>
             </w:pPr>
+            <w:proofErr w:type="spellStart"/>
             <w:r>
               <w:rPr>
                 <w:b/>
               </w:rPr>
-              <w:t>Nombre</w:t>
-            </w:r>
+              <w:t>N</w:t>
+            </w:r>
+            <w:r>
+              <w:rPr>
+                <w:b/>
+              </w:rPr>
+              <w:t>ame</w:t>
+            </w:r>
+            <w:proofErr w:type="spellEnd"/>
           </w:p>
         </w:tc>
         <w:tc>
@@ -2062,12 +2070,14 @@
                 <w:b/>
               </w:rPr>
             </w:pPr>
+            <w:proofErr w:type="spellStart"/>
             <w:r>
               <w:rPr>
                 <w:b/>
               </w:rPr>
-              <w:t>Descripción</w:t>
-            </w:r>
+              <w:t>Description</w:t>
+            </w:r>
+            <w:proofErr w:type="spellEnd"/>
           </w:p>
         </w:tc>
         <w:tc>
@@ -2097,12 +2107,14 @@
                 <w:b/>
               </w:rPr>
             </w:pPr>
+            <w:proofErr w:type="gramStart"/>
             <w:r>
               <w:rPr>
                 <w:b/>
               </w:rPr>
-              <w:t>Vínculo</w:t>
-            </w:r>
+              <w:t>Link</w:t>
+            </w:r>
+            <w:proofErr w:type="gramEnd"/>
           </w:p>
         </w:tc>
       </w:tr>
@@ -2631,12 +2643,20 @@
                 <w:b/>
               </w:rPr>
             </w:pPr>
+            <w:proofErr w:type="spellStart"/>
             <w:r>
               <w:rPr>
                 <w:b/>
               </w:rPr>
-              <w:t>Nombre</w:t>
-            </w:r>
+              <w:t>N</w:t>
+            </w:r>
+            <w:r>
+              <w:rPr>
+                <w:b/>
+              </w:rPr>
+              <w:t>ame</w:t>
+            </w:r>
+            <w:proofErr w:type="spellEnd"/>
           </w:p>
         </w:tc>
         <w:tc>
@@ -2666,12 +2686,14 @@
                 <w:b/>
               </w:rPr>
             </w:pPr>
+            <w:proofErr w:type="spellStart"/>
             <w:r>
               <w:rPr>
                 <w:b/>
               </w:rPr>
-              <w:t>Descripción</w:t>
-            </w:r>
+              <w:t>Description</w:t>
+            </w:r>
+            <w:proofErr w:type="spellEnd"/>
           </w:p>
         </w:tc>
       </w:tr>
@@ -2763,12 +2785,15 @@
               </w:pBdr>
               <w:spacing w:line="240" w:lineRule="auto"/>
               <w:jc w:val="both"/>
+              <w:rPr>
+                <w:lang w:val="en-US"/>
+              </w:rPr>
             </w:pPr>
             <w:r>
-              <w:t>El subsistema</w:t>
-            </w:r>
-            <w:r>
-              <w:t xml:space="preserve"> …</w:t>
+              <w:rPr>
+                <w:lang w:val="en-US"/>
+              </w:rPr>
+              <w:t>The compiler is responsible for analyzing the type of input argument and calling each subsystem of the compiler</w:t>
             </w:r>
           </w:p>
         </w:tc>
@@ -2840,9 +2865,29 @@
           <w:p>
             <w:pPr>
               <w:jc w:val="both"/>
+              <w:rPr>
+                <w:lang w:val="en-US"/>
+              </w:rPr>
             </w:pPr>
             <w:r>
-              <w:t>El subsistema …</w:t>
+              <w:rPr>
+                <w:lang w:val="en-US"/>
+              </w:rPr>
+              <w:t xml:space="preserve">The </w:t>
+            </w:r>
+            <w:proofErr w:type="spellStart"/>
+            <w:r>
+              <w:rPr>
+                <w:lang w:val="en-US"/>
+              </w:rPr>
+              <w:t>file_clean</w:t>
+            </w:r>
+            <w:proofErr w:type="spellEnd"/>
+            <w:r>
+              <w:rPr>
+                <w:lang w:val="en-US"/>
+              </w:rPr>
+              <w:t xml:space="preserve"> reads a file from the directory to save the content in a source text</w:t>
             </w:r>
           </w:p>
         </w:tc>
@@ -2935,22 +2980,22 @@
               </w:rPr>
               <w:t>lexer</w:t>
             </w:r>
-            <w:proofErr w:type="spellEnd"/>
             <w:r>
               <w:rPr>
                 <w:color w:val="111111"/>
                 <w:shd w:val="clear" w:color="auto" w:fill="FDFDFD"/>
                 <w:lang w:val="en-US"/>
               </w:rPr>
-              <w:t xml:space="preserve"> (also called the scanner or tokenizer) is the phase of the compiler that breaks up a string (the source code) into a list of tokens. A token is the smallest unit the parser can understand</w:t>
-            </w:r>
+              <w:t>_module</w:t>
+            </w:r>
+            <w:proofErr w:type="spellEnd"/>
             <w:r>
               <w:rPr>
                 <w:color w:val="111111"/>
                 <w:shd w:val="clear" w:color="auto" w:fill="FDFDFD"/>
                 <w:lang w:val="en-US"/>
               </w:rPr>
-              <w:t>.</w:t>
+              <w:t xml:space="preserve"> (also called the scanner or tokenizer) is the phase of the compiler that breaks up a string (the source code) into a list of tokens. A token is the smallest unit the parser can understand.</w:t>
             </w:r>
           </w:p>
         </w:tc>
@@ -3032,16 +3077,34 @@
                 <w:shd w:val="clear" w:color="auto" w:fill="FDFDFD"/>
                 <w:lang w:val="en-US"/>
               </w:rPr>
-              <w:t xml:space="preserve">The next step is transforming our list of tokens into an abstract syntax tree. An AST is one way to represent the structure of a program. In most programming languages, language constructs like conditionals and function declarations are made up of simpler constructs, like variables and constants. ASTs capture this relationship; the root of the AST will be the entire program, and each node will have </w:t>
-            </w:r>
+              <w:t xml:space="preserve">The </w:t>
+            </w:r>
+            <w:proofErr w:type="spellStart"/>
             <w:r>
               <w:rPr>
                 <w:color w:val="111111"/>
                 <w:shd w:val="clear" w:color="auto" w:fill="FDFDFD"/>
                 <w:lang w:val="en-US"/>
               </w:rPr>
+              <w:t>parser_module</w:t>
+            </w:r>
+            <w:proofErr w:type="spellEnd"/>
+            <w:r>
+              <w:rPr>
+                <w:color w:val="111111"/>
+                <w:shd w:val="clear" w:color="auto" w:fill="FDFDFD"/>
+                <w:lang w:val="en-US"/>
+              </w:rPr>
+              <w:t xml:space="preserve"> is transforming our list of tokens into an abstract syntax tree. An AST is one way to represent the structure of a program. In most programming languages, language constructs like conditionals and function declarations are </w:t>
+            </w:r>
+            <w:r>
+              <w:rPr>
+                <w:color w:val="111111"/>
+                <w:shd w:val="clear" w:color="auto" w:fill="FDFDFD"/>
+                <w:lang w:val="en-US"/>
+              </w:rPr>
               <w:lastRenderedPageBreak/>
-              <w:t>children representing its constituent parts.</w:t>
+              <w:t>made up of simpler constructs, like variables and constants. ASTs capture this relationship; the root of the AST will be the entire program, and each node will have children representing its constituent parts.</w:t>
             </w:r>
           </w:p>
         </w:tc>
@@ -3207,29 +3270,24 @@
         <w:jc w:val="both"/>
         <w:rPr>
           <w:highlight w:val="white"/>
+          <w:lang w:val="en-US"/>
         </w:rPr>
       </w:pPr>
       <w:bookmarkStart w:id="11" w:name="_Toc5564058"/>
       <w:r>
         <w:rPr>
           <w:highlight w:val="white"/>
+          <w:lang w:val="en-US"/>
         </w:rPr>
         <w:t xml:space="preserve">2.3 </w:t>
       </w:r>
-      <w:proofErr w:type="spellStart"/>
-      <w:r>
-        <w:t>User</w:t>
-      </w:r>
-      <w:proofErr w:type="spellEnd"/>
-      <w:r>
-        <w:t xml:space="preserve"> </w:t>
-      </w:r>
-      <w:proofErr w:type="spellStart"/>
-      <w:r>
-        <w:t>characteristics</w:t>
+      <w:r>
+        <w:rPr>
+          <w:lang w:val="en-US"/>
+        </w:rPr>
+        <w:t>User characteristics</w:t>
       </w:r>
       <w:bookmarkEnd w:id="11"/>
-      <w:proofErr w:type="spellEnd"/>
     </w:p>
     <w:p>
       <w:pPr>
@@ -3518,15 +3576,11 @@
               <w:spacing w:line="240" w:lineRule="auto"/>
               <w:rPr>
                 <w:b/>
-                <w:sz w:val="20"/>
-                <w:szCs w:val="20"/>
               </w:rPr>
             </w:pPr>
             <w:r>
               <w:rPr>
                 <w:b/>
-                <w:sz w:val="20"/>
-                <w:szCs w:val="20"/>
               </w:rPr>
               <w:t>ID</w:t>
             </w:r>
@@ -3556,18 +3610,16 @@
               <w:spacing w:line="240" w:lineRule="auto"/>
               <w:rPr>
                 <w:b/>
-                <w:sz w:val="20"/>
-                <w:szCs w:val="20"/>
               </w:rPr>
             </w:pPr>
+            <w:proofErr w:type="spellStart"/>
             <w:r>
               <w:rPr>
                 <w:b/>
-                <w:sz w:val="20"/>
-                <w:szCs w:val="20"/>
-              </w:rPr>
-              <w:t>Nombre</w:t>
-            </w:r>
+              </w:rPr>
+              <w:t>Name</w:t>
+            </w:r>
+            <w:proofErr w:type="spellEnd"/>
           </w:p>
         </w:tc>
         <w:tc>
@@ -3594,18 +3646,16 @@
               <w:spacing w:line="240" w:lineRule="auto"/>
               <w:rPr>
                 <w:b/>
-                <w:sz w:val="20"/>
-                <w:szCs w:val="20"/>
               </w:rPr>
             </w:pPr>
+            <w:proofErr w:type="spellStart"/>
             <w:r>
               <w:rPr>
                 <w:b/>
-                <w:sz w:val="20"/>
-                <w:szCs w:val="20"/>
-              </w:rPr>
-              <w:t>Descripción</w:t>
-            </w:r>
+              </w:rPr>
+              <w:t>Description</w:t>
+            </w:r>
+            <w:proofErr w:type="spellEnd"/>
           </w:p>
         </w:tc>
       </w:tr>
@@ -3627,6 +3677,12 @@
                 <w:lang w:val="en-US"/>
               </w:rPr>
               <w:t>FR_</w:t>
+            </w:r>
+            <w:r>
+              <w:rPr>
+                <w:lang w:val="en-US"/>
+              </w:rPr>
+              <w:t>0</w:t>
             </w:r>
           </w:p>
         </w:tc>
@@ -3652,18 +3708,20 @@
                 <w:between w:val="nil"/>
               </w:pBdr>
               <w:spacing w:line="240" w:lineRule="auto"/>
-              <w:rPr>
-                <w:sz w:val="20"/>
-                <w:szCs w:val="20"/>
-              </w:rPr>
             </w:pPr>
-            <w:r>
-              <w:rPr>
-                <w:sz w:val="20"/>
-                <w:szCs w:val="20"/>
-              </w:rPr>
-              <w:t>Programa Ejecutable</w:t>
-            </w:r>
+            <w:proofErr w:type="spellStart"/>
+            <w:r>
+              <w:t>Executable</w:t>
+            </w:r>
+            <w:proofErr w:type="spellEnd"/>
+            <w:r>
+              <w:t xml:space="preserve"> </w:t>
+            </w:r>
+            <w:proofErr w:type="spellStart"/>
+            <w:r>
+              <w:t>Program</w:t>
+            </w:r>
+            <w:proofErr w:type="spellEnd"/>
           </w:p>
         </w:tc>
         <w:tc>
@@ -3689,58 +3747,14 @@
               </w:pBdr>
               <w:spacing w:line="240" w:lineRule="auto"/>
               <w:rPr>
-                <w:sz w:val="20"/>
-                <w:szCs w:val="20"/>
+                <w:lang w:val="en-US"/>
               </w:rPr>
             </w:pPr>
             <w:r>
               <w:rPr>
-                <w:sz w:val="20"/>
-                <w:szCs w:val="20"/>
-              </w:rPr>
-              <w:t xml:space="preserve">Consiste en un </w:t>
-            </w:r>
-            <w:r>
-              <w:rPr>
-                <w:sz w:val="20"/>
-                <w:szCs w:val="20"/>
-              </w:rPr>
-              <w:t xml:space="preserve">PROGRAMA QUE GENERE </w:t>
-            </w:r>
-            <w:r>
-              <w:rPr>
-                <w:sz w:val="20"/>
-                <w:szCs w:val="20"/>
-              </w:rPr>
-              <w:t xml:space="preserve">UN </w:t>
-            </w:r>
-            <w:r>
-              <w:rPr>
-                <w:sz w:val="20"/>
-                <w:szCs w:val="20"/>
-              </w:rPr>
-              <w:t xml:space="preserve">EJECUTABLE A PARTIR DE </w:t>
-            </w:r>
-            <w:r>
-              <w:rPr>
-                <w:sz w:val="20"/>
-                <w:szCs w:val="20"/>
-              </w:rPr>
-              <w:t xml:space="preserve">UN </w:t>
-            </w:r>
-            <w:r>
-              <w:rPr>
-                <w:sz w:val="20"/>
-                <w:szCs w:val="20"/>
-              </w:rPr>
-              <w:t>CÓDIGO FUENT</w:t>
-            </w:r>
-            <w:r>
-              <w:rPr>
-                <w:sz w:val="20"/>
-                <w:szCs w:val="20"/>
-              </w:rPr>
-              <w:t>E</w:t>
+                <w:lang w:val="en-US"/>
+              </w:rPr>
+              <w:t>The compiler generates an executable program from a source code</w:t>
             </w:r>
           </w:p>
         </w:tc>
@@ -3763,6 +3777,12 @@
                 <w:lang w:val="en-US"/>
               </w:rPr>
               <w:t>FR_</w:t>
+            </w:r>
+            <w:r>
+              <w:rPr>
+                <w:lang w:val="en-US"/>
+              </w:rPr>
+              <w:t>1</w:t>
             </w:r>
           </w:p>
         </w:tc>
@@ -3788,17 +3808,18 @@
                 <w:between w:val="nil"/>
               </w:pBdr>
               <w:spacing w:line="240" w:lineRule="auto"/>
-              <w:rPr>
-                <w:sz w:val="20"/>
-                <w:szCs w:val="20"/>
-              </w:rPr>
             </w:pPr>
             <w:r>
-              <w:rPr>
-                <w:sz w:val="20"/>
-                <w:szCs w:val="20"/>
-              </w:rPr>
-              <w:t>Ejecución</w:t>
+              <w:t>UNIX</w:t>
+            </w:r>
+            <w:r>
+              <w:t xml:space="preserve"> </w:t>
+            </w:r>
+            <w:r>
+              <w:rPr>
+                <w:lang w:val="en-US"/>
+              </w:rPr>
+              <w:t>instructions</w:t>
             </w:r>
           </w:p>
         </w:tc>
@@ -3825,23 +3846,28 @@
               </w:pBdr>
               <w:spacing w:line="240" w:lineRule="auto"/>
               <w:rPr>
-                <w:sz w:val="20"/>
-                <w:szCs w:val="20"/>
+                <w:lang w:val="en-US"/>
               </w:rPr>
             </w:pPr>
             <w:r>
               <w:rPr>
-                <w:sz w:val="20"/>
-                <w:szCs w:val="20"/>
-              </w:rPr>
-              <w:t xml:space="preserve">EJECUCIÓN MEDIANTE </w:t>
-            </w:r>
-            <w:r>
-              <w:rPr>
-                <w:sz w:val="20"/>
-                <w:szCs w:val="20"/>
-              </w:rPr>
-              <w:t>LINEA DE COMANDOS</w:t>
+                <w:lang w:val="en-US"/>
+              </w:rPr>
+              <w:t xml:space="preserve">Compiler instructions will comply with </w:t>
+            </w:r>
+            <w:proofErr w:type="spellStart"/>
+            <w:r>
+              <w:rPr>
+                <w:lang w:val="en-US"/>
+              </w:rPr>
+              <w:t>unix</w:t>
+            </w:r>
+            <w:proofErr w:type="spellEnd"/>
+            <w:r>
+              <w:rPr>
+                <w:lang w:val="en-US"/>
+              </w:rPr>
+              <w:t xml:space="preserve"> standards</w:t>
             </w:r>
           </w:p>
         </w:tc>
@@ -3864,6 +3890,12 @@
                 <w:lang w:val="en-US"/>
               </w:rPr>
               <w:t>FR_</w:t>
+            </w:r>
+            <w:r>
+              <w:rPr>
+                <w:lang w:val="en-US"/>
+              </w:rPr>
+              <w:t>2</w:t>
             </w:r>
           </w:p>
         </w:tc>
@@ -3889,18 +3921,20 @@
                 <w:between w:val="nil"/>
               </w:pBdr>
               <w:spacing w:line="240" w:lineRule="auto"/>
-              <w:rPr>
-                <w:sz w:val="20"/>
-                <w:szCs w:val="20"/>
-              </w:rPr>
             </w:pPr>
-            <w:r>
-              <w:rPr>
-                <w:sz w:val="20"/>
-                <w:szCs w:val="20"/>
-              </w:rPr>
-              <w:t>UNIX</w:t>
-            </w:r>
+            <w:proofErr w:type="spellStart"/>
+            <w:r>
+              <w:t>Instruction</w:t>
+            </w:r>
+            <w:proofErr w:type="spellEnd"/>
+            <w:r>
+              <w:t xml:space="preserve"> </w:t>
+            </w:r>
+            <w:proofErr w:type="spellStart"/>
+            <w:r>
+              <w:t>flag</w:t>
+            </w:r>
+            <w:proofErr w:type="spellEnd"/>
           </w:p>
         </w:tc>
         <w:tc>
@@ -3926,23 +3960,14 @@
               </w:pBdr>
               <w:spacing w:line="240" w:lineRule="auto"/>
               <w:rPr>
-                <w:sz w:val="20"/>
-                <w:szCs w:val="20"/>
+                <w:lang w:val="en-US"/>
               </w:rPr>
             </w:pPr>
             <w:r>
               <w:rPr>
-                <w:sz w:val="20"/>
-                <w:szCs w:val="20"/>
-              </w:rPr>
-              <w:t>INSTRUCCIONES EN</w:t>
-            </w:r>
-            <w:r>
-              <w:rPr>
-                <w:sz w:val="20"/>
-                <w:szCs w:val="20"/>
-              </w:rPr>
-              <w:t xml:space="preserve"> ESTANDAR DE UNIX</w:t>
+                <w:lang w:val="en-US"/>
+              </w:rPr>
+              <w:t>This version only carries an entry flag.</w:t>
             </w:r>
           </w:p>
         </w:tc>
@@ -3965,6 +3990,12 @@
                 <w:lang w:val="en-US"/>
               </w:rPr>
               <w:t>FR_</w:t>
+            </w:r>
+            <w:r>
+              <w:rPr>
+                <w:lang w:val="en-US"/>
+              </w:rPr>
+              <w:t>3</w:t>
             </w:r>
           </w:p>
         </w:tc>
@@ -3990,18 +4021,20 @@
                 <w:between w:val="nil"/>
               </w:pBdr>
               <w:spacing w:line="240" w:lineRule="auto"/>
-              <w:rPr>
-                <w:sz w:val="20"/>
-                <w:szCs w:val="20"/>
-              </w:rPr>
             </w:pPr>
-            <w:r>
-              <w:rPr>
-                <w:sz w:val="20"/>
-                <w:szCs w:val="20"/>
-              </w:rPr>
-              <w:t>Bandera</w:t>
-            </w:r>
+            <w:proofErr w:type="spellStart"/>
+            <w:r>
+              <w:t>Executable</w:t>
+            </w:r>
+            <w:proofErr w:type="spellEnd"/>
+            <w:r>
+              <w:t xml:space="preserve"> </w:t>
+            </w:r>
+            <w:proofErr w:type="spellStart"/>
+            <w:r>
+              <w:t>name</w:t>
+            </w:r>
+            <w:proofErr w:type="spellEnd"/>
           </w:p>
         </w:tc>
         <w:tc>
@@ -4027,16 +4060,14 @@
               </w:pBdr>
               <w:spacing w:line="240" w:lineRule="auto"/>
               <w:rPr>
-                <w:sz w:val="20"/>
-                <w:szCs w:val="20"/>
+                <w:lang w:val="en-US"/>
               </w:rPr>
             </w:pPr>
             <w:r>
               <w:rPr>
-                <w:sz w:val="20"/>
-                <w:szCs w:val="20"/>
-              </w:rPr>
-              <w:t>VERSION 1 SOLO SOPORTA UNA BANDERA EN EL ARGUMENTO</w:t>
+                <w:lang w:val="en-US"/>
+              </w:rPr>
+              <w:t>-o will be the flag that will edit the name of the executable</w:t>
             </w:r>
           </w:p>
         </w:tc>
@@ -4060,11 +4091,53 @@
               </w:rPr>
               <w:t>FR_</w:t>
             </w:r>
+            <w:r>
+              <w:rPr>
+                <w:lang w:val="en-US"/>
+              </w:rPr>
+              <w:t>4</w:t>
+            </w:r>
           </w:p>
         </w:tc>
         <w:tc>
           <w:tcPr>
             <w:tcW w:w="2595" w:type="dxa"/>
+            <w:shd w:val="clear" w:color="auto" w:fill="auto"/>
+            <w:tcMar>
+              <w:top w:w="100" w:type="dxa"/>
+              <w:left w:w="100" w:type="dxa"/>
+              <w:bottom w:w="100" w:type="dxa"/>
+              <w:right w:w="100" w:type="dxa"/>
+            </w:tcMar>
+          </w:tcPr>
+          <w:p>
+            <w:pPr>
+              <w:widowControl w:val="0"/>
+              <w:spacing w:line="240" w:lineRule="auto"/>
+            </w:pPr>
+            <w:r>
+              <w:rPr>
+                <w:lang w:val="en-US"/>
+              </w:rPr>
+              <w:t>A</w:t>
+            </w:r>
+            <w:r>
+              <w:rPr>
+                <w:lang w:val="en-US"/>
+              </w:rPr>
+              <w:t>ssembler</w:t>
+            </w:r>
+            <w:r>
+              <w:rPr>
+                <w:lang w:val="en-US"/>
+              </w:rPr>
+              <w:t xml:space="preserve"> flag</w:t>
+            </w:r>
+          </w:p>
+        </w:tc>
+        <w:tc>
+          <w:tcPr>
+            <w:tcW w:w="5205" w:type="dxa"/>
             <w:shd w:val="clear" w:color="auto" w:fill="auto"/>
             <w:tcMar>
               <w:top w:w="100" w:type="dxa"/>
@@ -4085,43 +4158,54 @@
               </w:pBdr>
               <w:spacing w:line="240" w:lineRule="auto"/>
               <w:rPr>
-                <w:sz w:val="20"/>
-                <w:szCs w:val="20"/>
+                <w:lang w:val="en-US"/>
               </w:rPr>
             </w:pPr>
             <w:r>
               <w:rPr>
-                <w:sz w:val="20"/>
-                <w:szCs w:val="20"/>
-              </w:rPr>
-              <w:t>N</w:t>
-            </w:r>
-            <w:r>
-              <w:rPr>
-                <w:sz w:val="20"/>
-                <w:szCs w:val="20"/>
-              </w:rPr>
-              <w:t>ombre</w:t>
-            </w:r>
-            <w:r>
-              <w:rPr>
-                <w:sz w:val="20"/>
-                <w:szCs w:val="20"/>
-              </w:rPr>
-              <w:t xml:space="preserve"> del </w:t>
-            </w:r>
-            <w:r>
-              <w:rPr>
-                <w:sz w:val="20"/>
-                <w:szCs w:val="20"/>
-              </w:rPr>
-              <w:t>ejecutable</w:t>
-            </w:r>
-          </w:p>
-        </w:tc>
-        <w:tc>
-          <w:tcPr>
-            <w:tcW w:w="5205" w:type="dxa"/>
+                <w:lang w:val="en-US"/>
+              </w:rPr>
+              <w:t xml:space="preserve">-s </w:t>
+            </w:r>
+            <w:r>
+              <w:rPr>
+                <w:lang w:val="en-US"/>
+              </w:rPr>
+              <w:t>or -- assembler will be the flag that will return only the assembly code. NO EXECUTABLE</w:t>
+            </w:r>
+          </w:p>
+        </w:tc>
+      </w:tr>
+      <w:tr>
+        <w:tc>
+          <w:tcPr>
+            <w:tcW w:w="1605" w:type="dxa"/>
+            <w:shd w:val="clear" w:color="auto" w:fill="auto"/>
+            <w:tcMar>
+              <w:top w:w="100" w:type="dxa"/>
+              <w:left w:w="100" w:type="dxa"/>
+              <w:bottom w:w="100" w:type="dxa"/>
+              <w:right w:w="100" w:type="dxa"/>
+            </w:tcMar>
+          </w:tcPr>
+          <w:p>
+            <w:r>
+              <w:rPr>
+                <w:lang w:val="en-US"/>
+              </w:rPr>
+              <w:t>FR_</w:t>
+            </w:r>
+            <w:r>
+              <w:rPr>
+                <w:lang w:val="en-US"/>
+              </w:rPr>
+              <w:t>5</w:t>
+            </w:r>
+          </w:p>
+        </w:tc>
+        <w:tc>
+          <w:tcPr>
+            <w:tcW w:w="2595" w:type="dxa"/>
             <w:shd w:val="clear" w:color="auto" w:fill="auto"/>
             <w:tcMar>
               <w:top w:w="100" w:type="dxa"/>
@@ -4141,113 +4225,15 @@
                 <w:between w:val="nil"/>
               </w:pBdr>
               <w:spacing w:line="240" w:lineRule="auto"/>
-              <w:rPr>
-                <w:sz w:val="20"/>
-                <w:szCs w:val="20"/>
-              </w:rPr>
             </w:pPr>
             <w:r>
-              <w:rPr>
-                <w:sz w:val="20"/>
-                <w:szCs w:val="20"/>
-              </w:rPr>
-              <w:t xml:space="preserve">-o </w:t>
-            </w:r>
-            <w:r>
-              <w:rPr>
-                <w:sz w:val="20"/>
-                <w:szCs w:val="20"/>
-              </w:rPr>
-              <w:t>será la bandera que e</w:t>
-            </w:r>
-            <w:r>
-              <w:rPr>
-                <w:sz w:val="20"/>
-                <w:szCs w:val="20"/>
-              </w:rPr>
-              <w:t>ditar</w:t>
-            </w:r>
-            <w:r>
-              <w:rPr>
-                <w:sz w:val="20"/>
-                <w:szCs w:val="20"/>
-              </w:rPr>
-              <w:t>á el n</w:t>
-            </w:r>
-            <w:r>
-              <w:rPr>
-                <w:sz w:val="20"/>
-                <w:szCs w:val="20"/>
-              </w:rPr>
-              <w:t>ombre</w:t>
-            </w:r>
-            <w:r>
-              <w:rPr>
-                <w:sz w:val="20"/>
-                <w:szCs w:val="20"/>
-              </w:rPr>
-              <w:t xml:space="preserve"> del </w:t>
-            </w:r>
-            <w:r>
-              <w:rPr>
-                <w:sz w:val="20"/>
-                <w:szCs w:val="20"/>
-              </w:rPr>
-              <w:t>ejecutable</w:t>
-            </w:r>
-          </w:p>
-        </w:tc>
-        <w:bookmarkStart w:id="17" w:name="_GoBack"/>
-        <w:bookmarkEnd w:id="17"/>
-      </w:tr>
-      <w:tr>
-        <w:tc>
-          <w:tcPr>
-            <w:tcW w:w="1605" w:type="dxa"/>
-            <w:shd w:val="clear" w:color="auto" w:fill="auto"/>
-            <w:tcMar>
-              <w:top w:w="100" w:type="dxa"/>
-              <w:left w:w="100" w:type="dxa"/>
-              <w:bottom w:w="100" w:type="dxa"/>
-              <w:right w:w="100" w:type="dxa"/>
-            </w:tcMar>
-          </w:tcPr>
-          <w:p>
-            <w:r>
-              <w:rPr>
-                <w:lang w:val="en-US"/>
-              </w:rPr>
-              <w:t>FR_</w:t>
-            </w:r>
-          </w:p>
-        </w:tc>
-        <w:tc>
-          <w:tcPr>
-            <w:tcW w:w="2595" w:type="dxa"/>
-            <w:shd w:val="clear" w:color="auto" w:fill="auto"/>
-            <w:tcMar>
-              <w:top w:w="100" w:type="dxa"/>
-              <w:left w:w="100" w:type="dxa"/>
-              <w:bottom w:w="100" w:type="dxa"/>
-              <w:right w:w="100" w:type="dxa"/>
-            </w:tcMar>
-          </w:tcPr>
-          <w:p>
-            <w:pPr>
-              <w:widowControl w:val="0"/>
-              <w:spacing w:line="240" w:lineRule="auto"/>
-              <w:rPr>
-                <w:sz w:val="20"/>
-                <w:szCs w:val="20"/>
-              </w:rPr>
-            </w:pPr>
-            <w:r>
-              <w:rPr>
-                <w:sz w:val="20"/>
-                <w:szCs w:val="20"/>
-              </w:rPr>
-              <w:t>Archivo Ensamblador</w:t>
-            </w:r>
+              <w:t xml:space="preserve">Tokens </w:t>
+            </w:r>
+            <w:proofErr w:type="spellStart"/>
+            <w:r>
+              <w:t>flag</w:t>
+            </w:r>
+            <w:proofErr w:type="spellEnd"/>
           </w:p>
         </w:tc>
         <w:tc>
@@ -4273,72 +4259,14 @@
               </w:pBdr>
               <w:spacing w:line="240" w:lineRule="auto"/>
               <w:rPr>
-                <w:sz w:val="20"/>
-                <w:szCs w:val="20"/>
+                <w:lang w:val="en-US"/>
               </w:rPr>
             </w:pPr>
             <w:r>
               <w:rPr>
-                <w:sz w:val="20"/>
-                <w:szCs w:val="20"/>
-              </w:rPr>
-              <w:t>-</w:t>
-            </w:r>
-            <w:r>
-              <w:rPr>
-                <w:sz w:val="20"/>
-                <w:szCs w:val="20"/>
-              </w:rPr>
-              <w:t>s</w:t>
-            </w:r>
-            <w:r>
-              <w:rPr>
-                <w:sz w:val="20"/>
-                <w:szCs w:val="20"/>
-              </w:rPr>
-              <w:t xml:space="preserve"> </w:t>
-            </w:r>
-            <w:r>
-              <w:rPr>
-                <w:sz w:val="20"/>
-                <w:szCs w:val="20"/>
-              </w:rPr>
-              <w:t>será la bandera que devolverá únicamente el archivo</w:t>
-            </w:r>
-            <w:r>
-              <w:rPr>
-                <w:sz w:val="20"/>
-                <w:szCs w:val="20"/>
-              </w:rPr>
-              <w:t xml:space="preserve"> Ensamblador</w:t>
-            </w:r>
-            <w:r>
-              <w:rPr>
-                <w:sz w:val="20"/>
-                <w:szCs w:val="20"/>
-              </w:rPr>
-              <w:t xml:space="preserve"> del </w:t>
-            </w:r>
-            <w:r>
-              <w:rPr>
-                <w:sz w:val="20"/>
-                <w:szCs w:val="20"/>
-              </w:rPr>
-              <w:t>ejecutable</w:t>
-            </w:r>
-            <w:r>
-              <w:rPr>
-                <w:sz w:val="20"/>
-                <w:szCs w:val="20"/>
-              </w:rPr>
-              <w:t xml:space="preserve">. </w:t>
-            </w:r>
-            <w:r>
-              <w:rPr>
-                <w:sz w:val="20"/>
-                <w:szCs w:val="20"/>
-              </w:rPr>
-              <w:t>NO HAY EJECUTABLE</w:t>
+                <w:lang w:val="en-US"/>
+              </w:rPr>
+              <w:t>-t or --tokens will be the flag that will return only the list of tokens. NO EXECUTABLE</w:t>
             </w:r>
           </w:p>
         </w:tc>
@@ -4361,6 +4289,12 @@
                 <w:lang w:val="en-US"/>
               </w:rPr>
               <w:t>FR_</w:t>
+            </w:r>
+            <w:r>
+              <w:rPr>
+                <w:lang w:val="en-US"/>
+              </w:rPr>
+              <w:t>6</w:t>
             </w:r>
           </w:p>
         </w:tc>
@@ -4386,23 +4320,102 @@
                 <w:between w:val="nil"/>
               </w:pBdr>
               <w:spacing w:line="240" w:lineRule="auto"/>
-              <w:rPr>
-                <w:sz w:val="20"/>
-                <w:szCs w:val="20"/>
-              </w:rPr>
             </w:pPr>
             <w:r>
-              <w:rPr>
-                <w:sz w:val="20"/>
-                <w:szCs w:val="20"/>
-              </w:rPr>
-              <w:t>Lista de tokens</w:t>
-            </w:r>
+              <w:t>AST</w:t>
+            </w:r>
+            <w:r>
+              <w:t xml:space="preserve"> </w:t>
+            </w:r>
+            <w:proofErr w:type="spellStart"/>
+            <w:r>
+              <w:t>flag</w:t>
+            </w:r>
+            <w:proofErr w:type="spellEnd"/>
           </w:p>
         </w:tc>
         <w:tc>
           <w:tcPr>
             <w:tcW w:w="5205" w:type="dxa"/>
+            <w:shd w:val="clear" w:color="auto" w:fill="auto"/>
+            <w:tcMar>
+              <w:top w:w="100" w:type="dxa"/>
+              <w:left w:w="100" w:type="dxa"/>
+              <w:bottom w:w="100" w:type="dxa"/>
+              <w:right w:w="100" w:type="dxa"/>
+            </w:tcMar>
+          </w:tcPr>
+          <w:p>
+            <w:pPr>
+              <w:rPr>
+                <w:lang w:val="en-US"/>
+              </w:rPr>
+            </w:pPr>
+            <w:r>
+              <w:rPr>
+                <w:lang w:val="en-US"/>
+              </w:rPr>
+              <w:t xml:space="preserve">-a </w:t>
+            </w:r>
+            <w:r>
+              <w:rPr>
+                <w:lang w:val="en-US"/>
+              </w:rPr>
+              <w:t xml:space="preserve">or </w:t>
+            </w:r>
+            <w:r>
+              <w:rPr>
+                <w:lang w:val="en-US"/>
+              </w:rPr>
+              <w:t>–</w:t>
+            </w:r>
+            <w:proofErr w:type="spellStart"/>
+            <w:r>
+              <w:rPr>
+                <w:lang w:val="en-US"/>
+              </w:rPr>
+              <w:t>ast</w:t>
+            </w:r>
+            <w:proofErr w:type="spellEnd"/>
+            <w:r>
+              <w:rPr>
+                <w:lang w:val="en-US"/>
+              </w:rPr>
+              <w:t xml:space="preserve"> will be the flag that will return the AST. NO EXECUTABLE</w:t>
+            </w:r>
+          </w:p>
+        </w:tc>
+      </w:tr>
+      <w:tr>
+        <w:tc>
+          <w:tcPr>
+            <w:tcW w:w="1605" w:type="dxa"/>
+            <w:shd w:val="clear" w:color="auto" w:fill="auto"/>
+            <w:tcMar>
+              <w:top w:w="100" w:type="dxa"/>
+              <w:left w:w="100" w:type="dxa"/>
+              <w:bottom w:w="100" w:type="dxa"/>
+              <w:right w:w="100" w:type="dxa"/>
+            </w:tcMar>
+          </w:tcPr>
+          <w:p>
+            <w:r>
+              <w:rPr>
+                <w:lang w:val="en-US"/>
+              </w:rPr>
+              <w:t>FR_</w:t>
+            </w:r>
+            <w:r>
+              <w:rPr>
+                <w:lang w:val="en-US"/>
+              </w:rPr>
+              <w:t>7</w:t>
+            </w:r>
+          </w:p>
+        </w:tc>
+        <w:tc>
+          <w:tcPr>
+            <w:tcW w:w="2595" w:type="dxa"/>
             <w:shd w:val="clear" w:color="auto" w:fill="auto"/>
             <w:tcMar>
               <w:top w:w="100" w:type="dxa"/>
@@ -4422,75 +4435,104 @@
                 <w:between w:val="nil"/>
               </w:pBdr>
               <w:spacing w:line="240" w:lineRule="auto"/>
-              <w:rPr>
-                <w:sz w:val="20"/>
-                <w:szCs w:val="20"/>
-              </w:rPr>
             </w:pPr>
-            <w:r>
-              <w:rPr>
-                <w:sz w:val="20"/>
-                <w:szCs w:val="20"/>
-              </w:rPr>
-              <w:t>-</w:t>
-            </w:r>
-            <w:r>
-              <w:rPr>
-                <w:sz w:val="20"/>
-                <w:szCs w:val="20"/>
-              </w:rPr>
-              <w:t xml:space="preserve">t </w:t>
-            </w:r>
             <w:proofErr w:type="spellStart"/>
             <w:r>
-              <w:rPr>
-                <w:sz w:val="20"/>
-                <w:szCs w:val="20"/>
-              </w:rPr>
-              <w:t>ó</w:t>
+              <w:t>Help</w:t>
             </w:r>
             <w:proofErr w:type="spellEnd"/>
             <w:r>
-              <w:rPr>
-                <w:sz w:val="20"/>
-                <w:szCs w:val="20"/>
-              </w:rPr>
-              <w:t xml:space="preserve"> –tokens será la bandera que devolverá únicamente la lista de tokens del compilador mediante consola. </w:t>
-            </w:r>
-            <w:r>
-              <w:rPr>
-                <w:sz w:val="20"/>
-                <w:szCs w:val="20"/>
-              </w:rPr>
-              <w:t>NO HAY EJECUTABLE</w:t>
-            </w:r>
-          </w:p>
-        </w:tc>
+              <w:t xml:space="preserve"> </w:t>
+            </w:r>
+            <w:proofErr w:type="spellStart"/>
+            <w:r>
+              <w:t>flag</w:t>
+            </w:r>
+            <w:proofErr w:type="spellEnd"/>
+          </w:p>
+        </w:tc>
+        <w:tc>
+          <w:tcPr>
+            <w:tcW w:w="5205" w:type="dxa"/>
+            <w:shd w:val="clear" w:color="auto" w:fill="auto"/>
+            <w:tcMar>
+              <w:top w:w="100" w:type="dxa"/>
+              <w:left w:w="100" w:type="dxa"/>
+              <w:bottom w:w="100" w:type="dxa"/>
+              <w:right w:w="100" w:type="dxa"/>
+            </w:tcMar>
+          </w:tcPr>
+          <w:p>
+            <w:r>
+              <w:rPr>
+                <w:lang w:val="en-US"/>
+              </w:rPr>
+              <w:t xml:space="preserve">-h or -help will be the flag that will return the instructions to use and run the compiler. </w:t>
+            </w:r>
+            <w:r>
+              <w:t>NO EXECUTABLE</w:t>
+            </w:r>
+          </w:p>
+        </w:tc>
+        <w:bookmarkStart w:id="17" w:name="_GoBack"/>
+        <w:bookmarkEnd w:id="17"/>
       </w:tr>
+    </w:tbl>
+    <w:p>
+      <w:pPr>
+        <w:rPr>
+          <w:lang w:val="es-MX"/>
+        </w:rPr>
+      </w:pPr>
+    </w:p>
+    <w:p>
+      <w:pPr>
+        <w:pStyle w:val="Ttulo2"/>
+        <w:jc w:val="both"/>
+        <w:rPr>
+          <w:lang w:val="en-US"/>
+        </w:rPr>
+      </w:pPr>
+      <w:bookmarkStart w:id="18" w:name="_Toc5564064"/>
+      <w:r>
+        <w:rPr>
+          <w:lang w:val="en-US"/>
+        </w:rPr>
+        <w:t xml:space="preserve">3.2 </w:t>
+      </w:r>
+      <w:r>
+        <w:rPr>
+          <w:lang w:val="en-US"/>
+        </w:rPr>
+        <w:t>Non-functional requirements</w:t>
+      </w:r>
+      <w:bookmarkEnd w:id="18"/>
+    </w:p>
+    <w:tbl>
+      <w:tblPr>
+        <w:tblStyle w:val="a1"/>
+        <w:tblW w:w="9405" w:type="dxa"/>
+        <w:tblInd w:w="100" w:type="dxa"/>
+        <w:tblBorders>
+          <w:top w:val="single" w:sz="8" w:space="0" w:color="000000"/>
+          <w:left w:val="single" w:sz="8" w:space="0" w:color="000000"/>
+          <w:bottom w:val="single" w:sz="8" w:space="0" w:color="000000"/>
+          <w:right w:val="single" w:sz="8" w:space="0" w:color="000000"/>
+          <w:insideH w:val="single" w:sz="8" w:space="0" w:color="000000"/>
+          <w:insideV w:val="single" w:sz="8" w:space="0" w:color="000000"/>
+        </w:tblBorders>
+        <w:tblLayout w:type="fixed"/>
+        <w:tblLook w:val="0600" w:firstRow="0" w:lastRow="0" w:firstColumn="0" w:lastColumn="0" w:noHBand="1" w:noVBand="1"/>
+      </w:tblPr>
+      <w:tblGrid>
+        <w:gridCol w:w="1605"/>
+        <w:gridCol w:w="2595"/>
+        <w:gridCol w:w="5205"/>
+      </w:tblGrid>
       <w:tr>
         <w:tc>
           <w:tcPr>
             <w:tcW w:w="1605" w:type="dxa"/>
-            <w:shd w:val="clear" w:color="auto" w:fill="auto"/>
-            <w:tcMar>
-              <w:top w:w="100" w:type="dxa"/>
-              <w:left w:w="100" w:type="dxa"/>
-              <w:bottom w:w="100" w:type="dxa"/>
-              <w:right w:w="100" w:type="dxa"/>
-            </w:tcMar>
-          </w:tcPr>
-          <w:p>
-            <w:r>
-              <w:rPr>
-                <w:lang w:val="en-US"/>
-              </w:rPr>
-              <w:t>FR_</w:t>
-            </w:r>
-          </w:p>
-        </w:tc>
-        <w:tc>
-          <w:tcPr>
-            <w:tcW w:w="2595" w:type="dxa"/>
             <w:shd w:val="clear" w:color="auto" w:fill="auto"/>
             <w:tcMar>
               <w:top w:w="100" w:type="dxa"/>
@@ -4511,128 +4553,14 @@
               </w:pBdr>
               <w:spacing w:line="240" w:lineRule="auto"/>
               <w:rPr>
-                <w:sz w:val="20"/>
-                <w:szCs w:val="20"/>
+                <w:b/>
               </w:rPr>
             </w:pPr>
             <w:r>
               <w:rPr>
-                <w:sz w:val="20"/>
-                <w:szCs w:val="20"/>
-              </w:rPr>
-              <w:t>AST</w:t>
-            </w:r>
-          </w:p>
-        </w:tc>
-        <w:tc>
-          <w:tcPr>
-            <w:tcW w:w="5205" w:type="dxa"/>
-            <w:shd w:val="clear" w:color="auto" w:fill="auto"/>
-            <w:tcMar>
-              <w:top w:w="100" w:type="dxa"/>
-              <w:left w:w="100" w:type="dxa"/>
-              <w:bottom w:w="100" w:type="dxa"/>
-              <w:right w:w="100" w:type="dxa"/>
-            </w:tcMar>
-          </w:tcPr>
-          <w:p>
-            <w:r>
-              <w:rPr>
-                <w:sz w:val="20"/>
-                <w:szCs w:val="20"/>
-              </w:rPr>
-              <w:t>-</w:t>
-            </w:r>
-            <w:r>
-              <w:rPr>
-                <w:sz w:val="20"/>
-                <w:szCs w:val="20"/>
-              </w:rPr>
-              <w:t>a</w:t>
-            </w:r>
-            <w:r>
-              <w:rPr>
-                <w:sz w:val="20"/>
-                <w:szCs w:val="20"/>
-              </w:rPr>
-              <w:t xml:space="preserve"> </w:t>
-            </w:r>
-            <w:proofErr w:type="spellStart"/>
-            <w:r>
-              <w:rPr>
-                <w:sz w:val="20"/>
-                <w:szCs w:val="20"/>
-              </w:rPr>
-              <w:t>ó</w:t>
-            </w:r>
-            <w:proofErr w:type="spellEnd"/>
-            <w:r>
-              <w:rPr>
-                <w:sz w:val="20"/>
-                <w:szCs w:val="20"/>
-              </w:rPr>
-              <w:t xml:space="preserve"> –</w:t>
-            </w:r>
-            <w:proofErr w:type="spellStart"/>
-            <w:r>
-              <w:rPr>
-                <w:sz w:val="20"/>
-                <w:szCs w:val="20"/>
-              </w:rPr>
-              <w:t>ast</w:t>
-            </w:r>
-            <w:proofErr w:type="spellEnd"/>
-            <w:r>
-              <w:rPr>
-                <w:sz w:val="20"/>
-                <w:szCs w:val="20"/>
-              </w:rPr>
-              <w:t xml:space="preserve"> será la bandera que devolverá únicamente </w:t>
-            </w:r>
-            <w:proofErr w:type="spellStart"/>
-            <w:r>
-              <w:rPr>
-                <w:sz w:val="20"/>
-                <w:szCs w:val="20"/>
-              </w:rPr>
-              <w:t>ast</w:t>
-            </w:r>
-            <w:proofErr w:type="spellEnd"/>
-            <w:r>
-              <w:rPr>
-                <w:sz w:val="20"/>
-                <w:szCs w:val="20"/>
-              </w:rPr>
-              <w:t xml:space="preserve"> </w:t>
-            </w:r>
-            <w:r>
-              <w:rPr>
-                <w:sz w:val="20"/>
-                <w:szCs w:val="20"/>
-              </w:rPr>
-              <w:t>del compilador mediante consola. NO HAY EJECUTABLE</w:t>
-            </w:r>
-          </w:p>
-        </w:tc>
-      </w:tr>
-      <w:tr>
-        <w:tc>
-          <w:tcPr>
-            <w:tcW w:w="1605" w:type="dxa"/>
-            <w:shd w:val="clear" w:color="auto" w:fill="auto"/>
-            <w:tcMar>
-              <w:top w:w="100" w:type="dxa"/>
-              <w:left w:w="100" w:type="dxa"/>
-              <w:bottom w:w="100" w:type="dxa"/>
-              <w:right w:w="100" w:type="dxa"/>
-            </w:tcMar>
-          </w:tcPr>
-          <w:p>
-            <w:r>
-              <w:rPr>
-                <w:lang w:val="en-US"/>
-              </w:rPr>
-              <w:t>FR_</w:t>
+                <w:b/>
+              </w:rPr>
+              <w:t>ID</w:t>
             </w:r>
           </w:p>
         </w:tc>
@@ -4659,17 +4587,15 @@
               </w:pBdr>
               <w:spacing w:line="240" w:lineRule="auto"/>
               <w:rPr>
-                <w:sz w:val="20"/>
-                <w:szCs w:val="20"/>
+                <w:b/>
               </w:rPr>
             </w:pPr>
             <w:proofErr w:type="spellStart"/>
             <w:r>
               <w:rPr>
-                <w:sz w:val="20"/>
-                <w:szCs w:val="20"/>
-              </w:rPr>
-              <w:t>Help</w:t>
+                <w:b/>
+              </w:rPr>
+              <w:t>Name</w:t>
             </w:r>
             <w:proofErr w:type="spellEnd"/>
           </w:p>
@@ -4686,72 +4612,224 @@
             </w:tcMar>
           </w:tcPr>
           <w:p>
-            <w:r>
-              <w:rPr>
-                <w:sz w:val="20"/>
-                <w:szCs w:val="20"/>
-              </w:rPr>
-              <w:t>-</w:t>
-            </w:r>
-            <w:r>
-              <w:rPr>
-                <w:sz w:val="20"/>
-                <w:szCs w:val="20"/>
-              </w:rPr>
-              <w:t>h</w:t>
-            </w:r>
-            <w:r>
-              <w:rPr>
-                <w:sz w:val="20"/>
-                <w:szCs w:val="20"/>
-              </w:rPr>
+            <w:pPr>
+              <w:widowControl w:val="0"/>
+              <w:pBdr>
+                <w:top w:val="nil"/>
+                <w:left w:val="nil"/>
+                <w:bottom w:val="nil"/>
+                <w:right w:val="nil"/>
+                <w:between w:val="nil"/>
+              </w:pBdr>
+              <w:spacing w:line="240" w:lineRule="auto"/>
+              <w:rPr>
+                <w:b/>
+              </w:rPr>
+            </w:pPr>
+            <w:proofErr w:type="spellStart"/>
+            <w:r>
+              <w:rPr>
+                <w:b/>
+              </w:rPr>
+              <w:t>Description</w:t>
+            </w:r>
+            <w:proofErr w:type="spellEnd"/>
+          </w:p>
+        </w:tc>
+      </w:tr>
+      <w:tr>
+        <w:tc>
+          <w:tcPr>
+            <w:tcW w:w="1605" w:type="dxa"/>
+            <w:shd w:val="clear" w:color="auto" w:fill="auto"/>
+            <w:tcMar>
+              <w:top w:w="100" w:type="dxa"/>
+              <w:left w:w="100" w:type="dxa"/>
+              <w:bottom w:w="100" w:type="dxa"/>
+              <w:right w:w="100" w:type="dxa"/>
+            </w:tcMar>
+          </w:tcPr>
+          <w:p>
+            <w:r>
+              <w:rPr>
+                <w:lang w:val="en-US"/>
+              </w:rPr>
+              <w:t>N</w:t>
+            </w:r>
+            <w:r>
+              <w:rPr>
+                <w:lang w:val="en-US"/>
+              </w:rPr>
+              <w:t>FR_0</w:t>
+            </w:r>
+          </w:p>
+        </w:tc>
+        <w:tc>
+          <w:tcPr>
+            <w:tcW w:w="2595" w:type="dxa"/>
+            <w:shd w:val="clear" w:color="auto" w:fill="auto"/>
+            <w:tcMar>
+              <w:top w:w="100" w:type="dxa"/>
+              <w:left w:w="100" w:type="dxa"/>
+              <w:bottom w:w="100" w:type="dxa"/>
+              <w:right w:w="100" w:type="dxa"/>
+            </w:tcMar>
+          </w:tcPr>
+          <w:p>
+            <w:pPr>
+              <w:widowControl w:val="0"/>
+              <w:pBdr>
+                <w:top w:val="nil"/>
+                <w:left w:val="nil"/>
+                <w:bottom w:val="nil"/>
+                <w:right w:val="nil"/>
+                <w:between w:val="nil"/>
+              </w:pBdr>
+              <w:spacing w:line="240" w:lineRule="auto"/>
+            </w:pPr>
+            <w:proofErr w:type="spellStart"/>
+            <w:r>
+              <w:t>Execution</w:t>
+            </w:r>
+            <w:proofErr w:type="spellEnd"/>
+          </w:p>
+        </w:tc>
+        <w:tc>
+          <w:tcPr>
+            <w:tcW w:w="5205" w:type="dxa"/>
+            <w:shd w:val="clear" w:color="auto" w:fill="auto"/>
+            <w:tcMar>
+              <w:top w:w="100" w:type="dxa"/>
+              <w:left w:w="100" w:type="dxa"/>
+              <w:bottom w:w="100" w:type="dxa"/>
+              <w:right w:w="100" w:type="dxa"/>
+            </w:tcMar>
+          </w:tcPr>
+          <w:p>
+            <w:pPr>
+              <w:widowControl w:val="0"/>
+              <w:pBdr>
+                <w:top w:val="nil"/>
+                <w:left w:val="nil"/>
+                <w:bottom w:val="nil"/>
+                <w:right w:val="nil"/>
+                <w:between w:val="nil"/>
+              </w:pBdr>
+              <w:spacing w:line="240" w:lineRule="auto"/>
+              <w:rPr>
+                <w:lang w:val="en-US"/>
+              </w:rPr>
+            </w:pPr>
+            <w:r>
+              <w:rPr>
+                <w:lang w:val="en-US"/>
+              </w:rPr>
+              <w:t>Execution of the compiler by command line</w:t>
+            </w:r>
+          </w:p>
+        </w:tc>
+      </w:tr>
+      <w:tr>
+        <w:tc>
+          <w:tcPr>
+            <w:tcW w:w="1605" w:type="dxa"/>
+            <w:shd w:val="clear" w:color="auto" w:fill="auto"/>
+            <w:tcMar>
+              <w:top w:w="100" w:type="dxa"/>
+              <w:left w:w="100" w:type="dxa"/>
+              <w:bottom w:w="100" w:type="dxa"/>
+              <w:right w:w="100" w:type="dxa"/>
+            </w:tcMar>
+          </w:tcPr>
+          <w:p>
+            <w:r>
+              <w:rPr>
+                <w:lang w:val="en-US"/>
+              </w:rPr>
+              <w:t>N</w:t>
+            </w:r>
+            <w:r>
+              <w:rPr>
+                <w:lang w:val="en-US"/>
+              </w:rPr>
+              <w:t>FR_1</w:t>
+            </w:r>
+          </w:p>
+        </w:tc>
+        <w:tc>
+          <w:tcPr>
+            <w:tcW w:w="2595" w:type="dxa"/>
+            <w:shd w:val="clear" w:color="auto" w:fill="auto"/>
+            <w:tcMar>
+              <w:top w:w="100" w:type="dxa"/>
+              <w:left w:w="100" w:type="dxa"/>
+              <w:bottom w:w="100" w:type="dxa"/>
+              <w:right w:w="100" w:type="dxa"/>
+            </w:tcMar>
+          </w:tcPr>
+          <w:p>
+            <w:pPr>
+              <w:widowControl w:val="0"/>
+              <w:pBdr>
+                <w:top w:val="nil"/>
+                <w:left w:val="nil"/>
+                <w:bottom w:val="nil"/>
+                <w:right w:val="nil"/>
+                <w:between w:val="nil"/>
+              </w:pBdr>
+              <w:spacing w:line="240" w:lineRule="auto"/>
+            </w:pPr>
+            <w:r>
+              <w:t>UNIX</w:t>
+            </w:r>
+            <w:r>
               <w:t xml:space="preserve"> </w:t>
             </w:r>
-            <w:proofErr w:type="spellStart"/>
-            <w:r>
-              <w:rPr>
-                <w:sz w:val="20"/>
-                <w:szCs w:val="20"/>
-              </w:rPr>
-              <w:t>ó</w:t>
-            </w:r>
-            <w:proofErr w:type="spellEnd"/>
-            <w:r>
-              <w:rPr>
-                <w:sz w:val="20"/>
-                <w:szCs w:val="20"/>
-              </w:rPr>
-              <w:t xml:space="preserve"> –</w:t>
-            </w:r>
-            <w:proofErr w:type="spellStart"/>
-            <w:r>
-              <w:rPr>
-                <w:sz w:val="20"/>
-                <w:szCs w:val="20"/>
-              </w:rPr>
-              <w:t>help</w:t>
-            </w:r>
-            <w:proofErr w:type="spellEnd"/>
-            <w:r>
-              <w:rPr>
-                <w:sz w:val="20"/>
-                <w:szCs w:val="20"/>
-              </w:rPr>
-              <w:t xml:space="preserve"> será la bandera que devolverá </w:t>
-            </w:r>
-            <w:r>
-              <w:rPr>
-                <w:sz w:val="20"/>
-                <w:szCs w:val="20"/>
-              </w:rPr>
-              <w:t>utilizar y ejecutar el</w:t>
-            </w:r>
-            <w:r>
-              <w:rPr>
-                <w:sz w:val="20"/>
-                <w:szCs w:val="20"/>
-              </w:rPr>
-              <w:t xml:space="preserve"> compilador mediante consola. NO HAY EJECUTABLE</w:t>
+            <w:r>
+              <w:rPr>
+                <w:lang w:val="en-US"/>
+              </w:rPr>
+              <w:t>S.O.</w:t>
+            </w:r>
+          </w:p>
+        </w:tc>
+        <w:tc>
+          <w:tcPr>
+            <w:tcW w:w="5205" w:type="dxa"/>
+            <w:shd w:val="clear" w:color="auto" w:fill="auto"/>
+            <w:tcMar>
+              <w:top w:w="100" w:type="dxa"/>
+              <w:left w:w="100" w:type="dxa"/>
+              <w:bottom w:w="100" w:type="dxa"/>
+              <w:right w:w="100" w:type="dxa"/>
+            </w:tcMar>
+          </w:tcPr>
+          <w:p>
+            <w:pPr>
+              <w:widowControl w:val="0"/>
+              <w:pBdr>
+                <w:top w:val="nil"/>
+                <w:left w:val="nil"/>
+                <w:bottom w:val="nil"/>
+                <w:right w:val="nil"/>
+                <w:between w:val="nil"/>
+              </w:pBdr>
+              <w:spacing w:line="240" w:lineRule="auto"/>
+              <w:rPr>
+                <w:lang w:val="en-US"/>
+              </w:rPr>
+            </w:pPr>
+            <w:r>
+              <w:rPr>
+                <w:lang w:val="en-US"/>
+              </w:rPr>
+              <w:t xml:space="preserve">The compiler will only be executed in Unix </w:t>
+            </w:r>
+            <w:r>
+              <w:rPr>
+                <w:lang w:val="en-US"/>
+              </w:rPr>
+              <w:t>OS</w:t>
             </w:r>
           </w:p>
         </w:tc>
@@ -4766,29 +4844,6 @@
     </w:p>
     <w:p>
       <w:pPr>
-        <w:pStyle w:val="Ttulo2"/>
-        <w:jc w:val="both"/>
-        <w:rPr>
-          <w:lang w:val="en-US"/>
-        </w:rPr>
-      </w:pPr>
-      <w:bookmarkStart w:id="18" w:name="_Toc5564064"/>
-      <w:r>
-        <w:rPr>
-          <w:lang w:val="en-US"/>
-        </w:rPr>
-        <w:t xml:space="preserve">3.2 </w:t>
-      </w:r>
-      <w:r>
-        <w:rPr>
-          <w:lang w:val="en-US"/>
-        </w:rPr>
-        <w:t>Non-functional requirements</w:t>
-      </w:r>
-      <w:bookmarkEnd w:id="18"/>
-    </w:p>
-    <w:p>
-      <w:pPr>
         <w:pStyle w:val="Ttulo1"/>
         <w:jc w:val="both"/>
       </w:pPr>
@@ -4796,6 +4851,7 @@
       <w:bookmarkStart w:id="20" w:name="_Toc5564065"/>
       <w:bookmarkEnd w:id="19"/>
       <w:r>
+        <w:lastRenderedPageBreak/>
         <w:t xml:space="preserve">4 </w:t>
       </w:r>
       <w:proofErr w:type="spellStart"/>
@@ -5079,7 +5135,6 @@
               <w:spacing w:line="240" w:lineRule="auto"/>
             </w:pPr>
             <w:r>
-              <w:lastRenderedPageBreak/>
               <w:t>BUSTAMANTE HERNANDEZ LUIS FERNANDO</w:t>
             </w:r>
           </w:p>

</xml_diff>